<commit_message>
added Project3 and lecture slides
</commit_message>
<xml_diff>
--- a/Project2/Project 2 Report.docx
+++ b/Project2/Project 2 Report.docx
@@ -506,7 +506,7 @@
             <v:stroke joinstyle="miter"/>
             <v:path gradientshapeok="t" o:connecttype="rect"/>
           </v:shapetype>
-          <v:shape id="_x0000_s1026" type="#_x0000_t202" style="position:absolute;margin-left:-102.75pt;margin-top:474.05pt;width:314.8pt;height:28.85pt;z-index:251662336;mso-position-horizontal-relative:text;mso-position-vertical-relative:text" wrapcoords="-63 0 -63 20571 21600 20571 21600 0 -63 0" stroked="f">
+          <v:shape id="_x0000_s1026" type="#_x0000_t202" style="position:absolute;margin-left:-71.7pt;margin-top:474.05pt;width:320.05pt;height:28.85pt;z-index:251662336;mso-position-horizontal-relative:text;mso-position-vertical-relative:text" wrapcoords="-63 0 -63 20571 21600 20571 21600 0 -63 0" stroked="f">
             <v:textbox style="mso-next-textbox:#_x0000_s1026;mso-fit-shape-to-text:t" inset="0,0,0,0">
               <w:txbxContent>
                 <w:p>
@@ -538,7 +538,7 @@
           <w:noProof/>
         </w:rPr>
         <w:pict>
-          <v:shape id="_x0000_s1027" type="#_x0000_t202" style="position:absolute;margin-left:240pt;margin-top:474.2pt;width:256.5pt;height:28.85pt;z-index:251664384;mso-position-horizontal-relative:text;mso-position-vertical-relative:text" wrapcoords="-63 0 -63 20400 21600 20400 21600 0 -63 0" stroked="f">
+          <v:shape id="_x0000_s1027" type="#_x0000_t202" style="position:absolute;margin-left:249.75pt;margin-top:474.2pt;width:256.5pt;height:28.85pt;z-index:251664384;mso-position-horizontal-relative:text;mso-position-vertical-relative:text" wrapcoords="-63 0 -63 20400 21600 20400 21600 0 -63 0" stroked="f">
             <v:textbox style="mso-next-textbox:#_x0000_s1027;mso-fit-shape-to-text:t" inset="0,0,0,0">
               <w:txbxContent>
                 <w:p>
@@ -572,10 +572,10 @@
           <w:szCs w:val="24"/>
         </w:rPr>
         <w:drawing>
-          <wp:anchor distT="0" distB="0" distL="114300" distR="114300" simplePos="0" relativeHeight="251661824" behindDoc="1" locked="0" layoutInCell="1" allowOverlap="1">
+          <wp:anchor distT="0" distB="0" distL="114300" distR="114300" simplePos="0" relativeHeight="251660800" behindDoc="1" locked="0" layoutInCell="1" allowOverlap="1">
             <wp:simplePos x="0" y="0"/>
             <wp:positionH relativeFrom="column">
-              <wp:posOffset>-542925</wp:posOffset>
+              <wp:posOffset>-409575</wp:posOffset>
             </wp:positionH>
             <wp:positionV relativeFrom="paragraph">
               <wp:posOffset>3442970</wp:posOffset>
@@ -654,10 +654,10 @@
           <w:szCs w:val="24"/>
         </w:rPr>
         <w:drawing>
-          <wp:anchor distT="0" distB="0" distL="114300" distR="114300" simplePos="0" relativeHeight="251749888" behindDoc="1" locked="0" layoutInCell="1" allowOverlap="1">
+          <wp:anchor distT="0" distB="0" distL="114300" distR="114300" simplePos="0" relativeHeight="251765248" behindDoc="1" locked="0" layoutInCell="1" allowOverlap="1">
             <wp:simplePos x="0" y="0"/>
             <wp:positionH relativeFrom="column">
-              <wp:posOffset>3019425</wp:posOffset>
+              <wp:posOffset>3152775</wp:posOffset>
             </wp:positionH>
             <wp:positionV relativeFrom="paragraph">
               <wp:posOffset>3448050</wp:posOffset>
@@ -735,7 +735,7 @@
           <w:szCs w:val="24"/>
         </w:rPr>
         <w:drawing>
-          <wp:anchor distT="0" distB="0" distL="114300" distR="114300" simplePos="0" relativeHeight="251573760" behindDoc="1" locked="0" layoutInCell="1" allowOverlap="1">
+          <wp:anchor distT="0" distB="0" distL="114300" distR="114300" simplePos="0" relativeHeight="251558400" behindDoc="1" locked="0" layoutInCell="1" allowOverlap="1">
             <wp:simplePos x="0" y="0"/>
             <wp:positionH relativeFrom="column">
               <wp:posOffset>0</wp:posOffset>
@@ -805,8 +805,552 @@
           </wp:anchor>
         </w:drawing>
       </w:r>
-      <w:bookmarkStart w:id="0" w:name="_GoBack"/>
-      <w:bookmarkEnd w:id="0"/>
+    </w:p>
+    <w:p>
+      <w:pPr>
+        <w:pStyle w:val="NoSpacing"/>
+        <w:rPr>
+          <w:rFonts w:ascii="Times New Roman" w:hAnsi="Times New Roman" w:cs="Times New Roman"/>
+          <w:sz w:val="24"/>
+          <w:szCs w:val="24"/>
+        </w:rPr>
+      </w:pPr>
+      <w:r>
+        <w:rPr>
+          <w:rFonts w:ascii="Times New Roman" w:hAnsi="Times New Roman" w:cs="Times New Roman"/>
+          <w:b/>
+          <w:sz w:val="24"/>
+          <w:szCs w:val="24"/>
+        </w:rPr>
+        <w:t>Breadth First Search</w:t>
+      </w:r>
+      <w:r>
+        <w:rPr>
+          <w:rFonts w:ascii="Times New Roman" w:hAnsi="Times New Roman" w:cs="Times New Roman"/>
+          <w:sz w:val="24"/>
+          <w:szCs w:val="24"/>
+        </w:rPr>
+        <w:t xml:space="preserve">: </w:t>
+      </w:r>
+      <w:r>
+        <w:rPr>
+          <w:rFonts w:ascii="Times New Roman" w:hAnsi="Times New Roman" w:cs="Times New Roman"/>
+          <w:b/>
+          <w:sz w:val="24"/>
+          <w:szCs w:val="24"/>
+        </w:rPr>
+        <w:t>'path'</w:t>
+      </w:r>
+      <w:r>
+        <w:rPr>
+          <w:rFonts w:ascii="Times New Roman" w:hAnsi="Times New Roman" w:cs="Times New Roman"/>
+          <w:sz w:val="24"/>
+          <w:szCs w:val="24"/>
+        </w:rPr>
+        <w:t>: [{'</w:t>
+      </w:r>
+      <w:proofErr w:type="spellStart"/>
+      <w:r>
+        <w:rPr>
+          <w:rFonts w:ascii="Times New Roman" w:hAnsi="Times New Roman" w:cs="Times New Roman"/>
+          <w:sz w:val="24"/>
+          <w:szCs w:val="24"/>
+        </w:rPr>
+        <w:t>prev</w:t>
+      </w:r>
+      <w:proofErr w:type="spellEnd"/>
+      <w:r>
+        <w:rPr>
+          <w:rFonts w:ascii="Times New Roman" w:hAnsi="Times New Roman" w:cs="Times New Roman"/>
+          <w:sz w:val="24"/>
+          <w:szCs w:val="24"/>
+        </w:rPr>
+        <w:t>': '0', 'next': [2, 3, 4], '</w:t>
+      </w:r>
+      <w:proofErr w:type="spellStart"/>
+      <w:r>
+        <w:rPr>
+          <w:rFonts w:ascii="Times New Roman" w:hAnsi="Times New Roman" w:cs="Times New Roman"/>
+          <w:sz w:val="24"/>
+          <w:szCs w:val="24"/>
+        </w:rPr>
+        <w:t>num</w:t>
+      </w:r>
+      <w:proofErr w:type="spellEnd"/>
+      <w:r>
+        <w:rPr>
+          <w:rFonts w:ascii="Times New Roman" w:hAnsi="Times New Roman" w:cs="Times New Roman"/>
+          <w:sz w:val="24"/>
+          <w:szCs w:val="24"/>
+        </w:rPr>
+        <w:t>': '1', 'y': '63.860370', 'x': '5.681818', 'transitions': 0}, {'</w:t>
+      </w:r>
+      <w:proofErr w:type="spellStart"/>
+      <w:r>
+        <w:rPr>
+          <w:rFonts w:ascii="Times New Roman" w:hAnsi="Times New Roman" w:cs="Times New Roman"/>
+          <w:sz w:val="24"/>
+          <w:szCs w:val="24"/>
+        </w:rPr>
+        <w:t>prev</w:t>
+      </w:r>
+      <w:proofErr w:type="spellEnd"/>
+      <w:r>
+        <w:rPr>
+          <w:rFonts w:ascii="Times New Roman" w:hAnsi="Times New Roman" w:cs="Times New Roman"/>
+          <w:sz w:val="24"/>
+          <w:szCs w:val="24"/>
+        </w:rPr>
+        <w:t>': '1', 'next': [4, 5], '</w:t>
+      </w:r>
+      <w:proofErr w:type="spellStart"/>
+      <w:r>
+        <w:rPr>
+          <w:rFonts w:ascii="Times New Roman" w:hAnsi="Times New Roman" w:cs="Times New Roman"/>
+          <w:sz w:val="24"/>
+          <w:szCs w:val="24"/>
+        </w:rPr>
+        <w:t>num</w:t>
+      </w:r>
+      <w:proofErr w:type="spellEnd"/>
+      <w:r>
+        <w:rPr>
+          <w:rFonts w:ascii="Times New Roman" w:hAnsi="Times New Roman" w:cs="Times New Roman"/>
+          <w:sz w:val="24"/>
+          <w:szCs w:val="24"/>
+        </w:rPr>
+        <w:t>': '3', 'y': '65.092402', 'x': '13.798701', 'transitions': 1}, {'</w:t>
+      </w:r>
+      <w:proofErr w:type="spellStart"/>
+      <w:r>
+        <w:rPr>
+          <w:rFonts w:ascii="Times New Roman" w:hAnsi="Times New Roman" w:cs="Times New Roman"/>
+          <w:sz w:val="24"/>
+          <w:szCs w:val="24"/>
+        </w:rPr>
+        <w:t>prev</w:t>
+      </w:r>
+      <w:proofErr w:type="spellEnd"/>
+      <w:r>
+        <w:rPr>
+          <w:rFonts w:ascii="Times New Roman" w:hAnsi="Times New Roman" w:cs="Times New Roman"/>
+          <w:sz w:val="24"/>
+          <w:szCs w:val="24"/>
+        </w:rPr>
+        <w:t>': '3', 'next': [7, 8], '</w:t>
+      </w:r>
+      <w:proofErr w:type="spellStart"/>
+      <w:r>
+        <w:rPr>
+          <w:rFonts w:ascii="Times New Roman" w:hAnsi="Times New Roman" w:cs="Times New Roman"/>
+          <w:sz w:val="24"/>
+          <w:szCs w:val="24"/>
+        </w:rPr>
+        <w:t>num</w:t>
+      </w:r>
+      <w:proofErr w:type="spellEnd"/>
+      <w:r>
+        <w:rPr>
+          <w:rFonts w:ascii="Times New Roman" w:hAnsi="Times New Roman" w:cs="Times New Roman"/>
+          <w:sz w:val="24"/>
+          <w:szCs w:val="24"/>
+        </w:rPr>
+        <w:t>': '5', 'y': '56.262834', 'x': '23.782468', 'transitions': 2}, {'</w:t>
+      </w:r>
+      <w:proofErr w:type="spellStart"/>
+      <w:r>
+        <w:rPr>
+          <w:rFonts w:ascii="Times New Roman" w:hAnsi="Times New Roman" w:cs="Times New Roman"/>
+          <w:sz w:val="24"/>
+          <w:szCs w:val="24"/>
+        </w:rPr>
+        <w:t>prev</w:t>
+      </w:r>
+      <w:proofErr w:type="spellEnd"/>
+      <w:r>
+        <w:rPr>
+          <w:rFonts w:ascii="Times New Roman" w:hAnsi="Times New Roman" w:cs="Times New Roman"/>
+          <w:sz w:val="24"/>
+          <w:szCs w:val="24"/>
+        </w:rPr>
+        <w:t>': '5', 'next': [9, 10, 11], '</w:t>
+      </w:r>
+      <w:proofErr w:type="spellStart"/>
+      <w:r>
+        <w:rPr>
+          <w:rFonts w:ascii="Times New Roman" w:hAnsi="Times New Roman" w:cs="Times New Roman"/>
+          <w:sz w:val="24"/>
+          <w:szCs w:val="24"/>
+        </w:rPr>
+        <w:t>num</w:t>
+      </w:r>
+      <w:proofErr w:type="spellEnd"/>
+      <w:r>
+        <w:rPr>
+          <w:rFonts w:ascii="Times New Roman" w:hAnsi="Times New Roman" w:cs="Times New Roman"/>
+          <w:sz w:val="24"/>
+          <w:szCs w:val="24"/>
+        </w:rPr>
+        <w:t>': '8', 'y': '25.256674', 'x': '31.331169', 'transitions': 3}, {'</w:t>
+      </w:r>
+      <w:proofErr w:type="spellStart"/>
+      <w:r>
+        <w:rPr>
+          <w:rFonts w:ascii="Times New Roman" w:hAnsi="Times New Roman" w:cs="Times New Roman"/>
+          <w:sz w:val="24"/>
+          <w:szCs w:val="24"/>
+        </w:rPr>
+        <w:t>prev</w:t>
+      </w:r>
+      <w:proofErr w:type="spellEnd"/>
+      <w:r>
+        <w:rPr>
+          <w:rFonts w:ascii="Times New Roman" w:hAnsi="Times New Roman" w:cs="Times New Roman"/>
+          <w:sz w:val="24"/>
+          <w:szCs w:val="24"/>
+        </w:rPr>
+        <w:t>': '8', 'next': [], '</w:t>
+      </w:r>
+      <w:proofErr w:type="spellStart"/>
+      <w:r>
+        <w:rPr>
+          <w:rFonts w:ascii="Times New Roman" w:hAnsi="Times New Roman" w:cs="Times New Roman"/>
+          <w:sz w:val="24"/>
+          <w:szCs w:val="24"/>
+        </w:rPr>
+        <w:t>num</w:t>
+      </w:r>
+      <w:proofErr w:type="spellEnd"/>
+      <w:r>
+        <w:rPr>
+          <w:rFonts w:ascii="Times New Roman" w:hAnsi="Times New Roman" w:cs="Times New Roman"/>
+          <w:sz w:val="24"/>
+          <w:szCs w:val="24"/>
+        </w:rPr>
+        <w:t xml:space="preserve">': '11', 'y': '29.979466', 'x': '46.834416', 'transitions': 4}], </w:t>
+      </w:r>
+      <w:r>
+        <w:rPr>
+          <w:rFonts w:ascii="Times New Roman" w:hAnsi="Times New Roman" w:cs="Times New Roman"/>
+          <w:b/>
+          <w:sz w:val="24"/>
+          <w:szCs w:val="24"/>
+        </w:rPr>
+        <w:t>'transitions'</w:t>
+      </w:r>
+      <w:r>
+        <w:rPr>
+          <w:rFonts w:ascii="Times New Roman" w:hAnsi="Times New Roman" w:cs="Times New Roman"/>
+          <w:sz w:val="24"/>
+          <w:szCs w:val="24"/>
+        </w:rPr>
+        <w:t>: 4</w:t>
+      </w:r>
+    </w:p>
+    <w:p>
+      <w:pPr>
+        <w:pStyle w:val="NoSpacing"/>
+        <w:rPr>
+          <w:rFonts w:ascii="Times New Roman" w:hAnsi="Times New Roman" w:cs="Times New Roman"/>
+          <w:sz w:val="24"/>
+          <w:szCs w:val="24"/>
+        </w:rPr>
+      </w:pPr>
+    </w:p>
+    <w:p>
+      <w:pPr>
+        <w:pStyle w:val="NoSpacing"/>
+        <w:rPr>
+          <w:rFonts w:ascii="Times New Roman" w:hAnsi="Times New Roman" w:cs="Times New Roman"/>
+          <w:sz w:val="24"/>
+          <w:szCs w:val="24"/>
+        </w:rPr>
+      </w:pPr>
+      <w:r>
+        <w:rPr>
+          <w:rFonts w:ascii="Times New Roman" w:hAnsi="Times New Roman" w:cs="Times New Roman"/>
+          <w:b/>
+          <w:sz w:val="24"/>
+          <w:szCs w:val="24"/>
+        </w:rPr>
+        <w:t>Depth</w:t>
+      </w:r>
+      <w:r>
+        <w:rPr>
+          <w:rFonts w:ascii="Times New Roman" w:hAnsi="Times New Roman" w:cs="Times New Roman"/>
+          <w:b/>
+          <w:sz w:val="24"/>
+          <w:szCs w:val="24"/>
+        </w:rPr>
+        <w:t xml:space="preserve"> First Search</w:t>
+      </w:r>
+      <w:r>
+        <w:rPr>
+          <w:rFonts w:ascii="Times New Roman" w:hAnsi="Times New Roman" w:cs="Times New Roman"/>
+          <w:sz w:val="24"/>
+          <w:szCs w:val="24"/>
+        </w:rPr>
+        <w:t xml:space="preserve">: </w:t>
+      </w:r>
+      <w:r>
+        <w:rPr>
+          <w:rFonts w:ascii="Times New Roman" w:hAnsi="Times New Roman" w:cs="Times New Roman"/>
+          <w:b/>
+          <w:sz w:val="24"/>
+          <w:szCs w:val="24"/>
+        </w:rPr>
+        <w:t>'path'</w:t>
+      </w:r>
+      <w:r>
+        <w:rPr>
+          <w:rFonts w:ascii="Times New Roman" w:hAnsi="Times New Roman" w:cs="Times New Roman"/>
+          <w:sz w:val="24"/>
+          <w:szCs w:val="24"/>
+        </w:rPr>
+        <w:t>: [{'distance': 0, 'next': [2, 3, 4], '</w:t>
+      </w:r>
+      <w:proofErr w:type="spellStart"/>
+      <w:r>
+        <w:rPr>
+          <w:rFonts w:ascii="Times New Roman" w:hAnsi="Times New Roman" w:cs="Times New Roman"/>
+          <w:sz w:val="24"/>
+          <w:szCs w:val="24"/>
+        </w:rPr>
+        <w:t>num</w:t>
+      </w:r>
+      <w:proofErr w:type="spellEnd"/>
+      <w:r>
+        <w:rPr>
+          <w:rFonts w:ascii="Times New Roman" w:hAnsi="Times New Roman" w:cs="Times New Roman"/>
+          <w:sz w:val="24"/>
+          <w:szCs w:val="24"/>
+        </w:rPr>
+        <w:t>': '1', 'y': '63.860370', 'x': '5.681818', '</w:t>
+      </w:r>
+      <w:proofErr w:type="spellStart"/>
+      <w:r>
+        <w:rPr>
+          <w:rFonts w:ascii="Times New Roman" w:hAnsi="Times New Roman" w:cs="Times New Roman"/>
+          <w:sz w:val="24"/>
+          <w:szCs w:val="24"/>
+        </w:rPr>
+        <w:t>prev</w:t>
+      </w:r>
+      <w:proofErr w:type="spellEnd"/>
+      <w:r>
+        <w:rPr>
+          <w:rFonts w:ascii="Times New Roman" w:hAnsi="Times New Roman" w:cs="Times New Roman"/>
+          <w:sz w:val="24"/>
+          <w:szCs w:val="24"/>
+        </w:rPr>
+        <w:t>': '0'}, {'distance': 8.209853377784102, 'next': [4, 5], '</w:t>
+      </w:r>
+      <w:proofErr w:type="spellStart"/>
+      <w:r>
+        <w:rPr>
+          <w:rFonts w:ascii="Times New Roman" w:hAnsi="Times New Roman" w:cs="Times New Roman"/>
+          <w:sz w:val="24"/>
+          <w:szCs w:val="24"/>
+        </w:rPr>
+        <w:t>num</w:t>
+      </w:r>
+      <w:proofErr w:type="spellEnd"/>
+      <w:r>
+        <w:rPr>
+          <w:rFonts w:ascii="Times New Roman" w:hAnsi="Times New Roman" w:cs="Times New Roman"/>
+          <w:sz w:val="24"/>
+          <w:szCs w:val="24"/>
+        </w:rPr>
+        <w:t>': '3', 'y': '65.092402', 'x': '13.798701', '</w:t>
+      </w:r>
+      <w:proofErr w:type="spellStart"/>
+      <w:r>
+        <w:rPr>
+          <w:rFonts w:ascii="Times New Roman" w:hAnsi="Times New Roman" w:cs="Times New Roman"/>
+          <w:sz w:val="24"/>
+          <w:szCs w:val="24"/>
+        </w:rPr>
+        <w:t>prev</w:t>
+      </w:r>
+      <w:proofErr w:type="spellEnd"/>
+      <w:r>
+        <w:rPr>
+          <w:rFonts w:ascii="Times New Roman" w:hAnsi="Times New Roman" w:cs="Times New Roman"/>
+          <w:sz w:val="24"/>
+          <w:szCs w:val="24"/>
+        </w:rPr>
+        <w:t>': '1'}, {'distance': 21.53790179369681, 'next': [7, 8], '</w:t>
+      </w:r>
+      <w:proofErr w:type="spellStart"/>
+      <w:r>
+        <w:rPr>
+          <w:rFonts w:ascii="Times New Roman" w:hAnsi="Times New Roman" w:cs="Times New Roman"/>
+          <w:sz w:val="24"/>
+          <w:szCs w:val="24"/>
+        </w:rPr>
+        <w:t>num</w:t>
+      </w:r>
+      <w:proofErr w:type="spellEnd"/>
+      <w:r>
+        <w:rPr>
+          <w:rFonts w:ascii="Times New Roman" w:hAnsi="Times New Roman" w:cs="Times New Roman"/>
+          <w:sz w:val="24"/>
+          <w:szCs w:val="24"/>
+        </w:rPr>
+        <w:t xml:space="preserve">': '5', 'y': </w:t>
+      </w:r>
+      <w:r>
+        <w:rPr>
+          <w:rFonts w:ascii="Times New Roman" w:hAnsi="Times New Roman" w:cs="Times New Roman"/>
+          <w:sz w:val="24"/>
+          <w:szCs w:val="24"/>
+        </w:rPr>
+        <w:lastRenderedPageBreak/>
+        <w:t>'56.262834', 'x': '23.782468', '</w:t>
+      </w:r>
+      <w:proofErr w:type="spellStart"/>
+      <w:r>
+        <w:rPr>
+          <w:rFonts w:ascii="Times New Roman" w:hAnsi="Times New Roman" w:cs="Times New Roman"/>
+          <w:sz w:val="24"/>
+          <w:szCs w:val="24"/>
+        </w:rPr>
+        <w:t>prev</w:t>
+      </w:r>
+      <w:proofErr w:type="spellEnd"/>
+      <w:r>
+        <w:rPr>
+          <w:rFonts w:ascii="Times New Roman" w:hAnsi="Times New Roman" w:cs="Times New Roman"/>
+          <w:sz w:val="24"/>
+          <w:szCs w:val="24"/>
+        </w:rPr>
+        <w:t>': '3'}, {'distance': 37.36835819134047, 'next': [9, 10], '</w:t>
+      </w:r>
+      <w:proofErr w:type="spellStart"/>
+      <w:r>
+        <w:rPr>
+          <w:rFonts w:ascii="Times New Roman" w:hAnsi="Times New Roman" w:cs="Times New Roman"/>
+          <w:sz w:val="24"/>
+          <w:szCs w:val="24"/>
+        </w:rPr>
+        <w:t>num</w:t>
+      </w:r>
+      <w:proofErr w:type="spellEnd"/>
+      <w:r>
+        <w:rPr>
+          <w:rFonts w:ascii="Times New Roman" w:hAnsi="Times New Roman" w:cs="Times New Roman"/>
+          <w:sz w:val="24"/>
+          <w:szCs w:val="24"/>
+        </w:rPr>
+        <w:t>': '7', 'y': '41.683778', 'x': '29.951299', '</w:t>
+      </w:r>
+      <w:proofErr w:type="spellStart"/>
+      <w:r>
+        <w:rPr>
+          <w:rFonts w:ascii="Times New Roman" w:hAnsi="Times New Roman" w:cs="Times New Roman"/>
+          <w:sz w:val="24"/>
+          <w:szCs w:val="24"/>
+        </w:rPr>
+        <w:t>prev</w:t>
+      </w:r>
+      <w:proofErr w:type="spellEnd"/>
+      <w:r>
+        <w:rPr>
+          <w:rFonts w:ascii="Times New Roman" w:hAnsi="Times New Roman" w:cs="Times New Roman"/>
+          <w:sz w:val="24"/>
+          <w:szCs w:val="24"/>
+        </w:rPr>
+        <w:t>': '5'}, {'distance': 45.67812117008132, 'next': [11], '</w:t>
+      </w:r>
+      <w:proofErr w:type="spellStart"/>
+      <w:r>
+        <w:rPr>
+          <w:rFonts w:ascii="Times New Roman" w:hAnsi="Times New Roman" w:cs="Times New Roman"/>
+          <w:sz w:val="24"/>
+          <w:szCs w:val="24"/>
+        </w:rPr>
+        <w:t>num</w:t>
+      </w:r>
+      <w:proofErr w:type="spellEnd"/>
+      <w:r>
+        <w:rPr>
+          <w:rFonts w:ascii="Times New Roman" w:hAnsi="Times New Roman" w:cs="Times New Roman"/>
+          <w:sz w:val="24"/>
+          <w:szCs w:val="24"/>
+        </w:rPr>
+        <w:t>': '9', 'y': '37.577002', 'x': '37.175325', '</w:t>
+      </w:r>
+      <w:proofErr w:type="spellStart"/>
+      <w:r>
+        <w:rPr>
+          <w:rFonts w:ascii="Times New Roman" w:hAnsi="Times New Roman" w:cs="Times New Roman"/>
+          <w:sz w:val="24"/>
+          <w:szCs w:val="24"/>
+        </w:rPr>
+        <w:t>prev</w:t>
+      </w:r>
+      <w:proofErr w:type="spellEnd"/>
+      <w:r>
+        <w:rPr>
+          <w:rFonts w:ascii="Times New Roman" w:hAnsi="Times New Roman" w:cs="Times New Roman"/>
+          <w:sz w:val="24"/>
+          <w:szCs w:val="24"/>
+        </w:rPr>
+        <w:t>': '7'}, {'distance': 57.96716475441191, 'next': [], '</w:t>
+      </w:r>
+      <w:proofErr w:type="spellStart"/>
+      <w:r>
+        <w:rPr>
+          <w:rFonts w:ascii="Times New Roman" w:hAnsi="Times New Roman" w:cs="Times New Roman"/>
+          <w:sz w:val="24"/>
+          <w:szCs w:val="24"/>
+        </w:rPr>
+        <w:t>num</w:t>
+      </w:r>
+      <w:proofErr w:type="spellEnd"/>
+      <w:r>
+        <w:rPr>
+          <w:rFonts w:ascii="Times New Roman" w:hAnsi="Times New Roman" w:cs="Times New Roman"/>
+          <w:sz w:val="24"/>
+          <w:szCs w:val="24"/>
+        </w:rPr>
+        <w:t>': '11', 'y': '29.979466', 'x': '46.834416', '</w:t>
+      </w:r>
+      <w:proofErr w:type="spellStart"/>
+      <w:r>
+        <w:rPr>
+          <w:rFonts w:ascii="Times New Roman" w:hAnsi="Times New Roman" w:cs="Times New Roman"/>
+          <w:sz w:val="24"/>
+          <w:szCs w:val="24"/>
+        </w:rPr>
+        <w:t>prev</w:t>
+      </w:r>
+      <w:proofErr w:type="spellEnd"/>
+      <w:r>
+        <w:rPr>
+          <w:rFonts w:ascii="Times New Roman" w:hAnsi="Times New Roman" w:cs="Times New Roman"/>
+          <w:sz w:val="24"/>
+          <w:szCs w:val="24"/>
+        </w:rPr>
+        <w:t xml:space="preserve">': '9'}], </w:t>
+      </w:r>
+      <w:r>
+        <w:rPr>
+          <w:rFonts w:ascii="Times New Roman" w:hAnsi="Times New Roman" w:cs="Times New Roman"/>
+          <w:b/>
+          <w:sz w:val="24"/>
+          <w:szCs w:val="24"/>
+        </w:rPr>
+        <w:t>'distance'</w:t>
+      </w:r>
+      <w:r>
+        <w:rPr>
+          <w:rFonts w:ascii="Times New Roman" w:hAnsi="Times New Roman" w:cs="Times New Roman"/>
+          <w:sz w:val="24"/>
+          <w:szCs w:val="24"/>
+        </w:rPr>
+        <w:t>: 57.96716475441191</w:t>
+      </w:r>
     </w:p>
     <w:p>
       <w:pPr>
@@ -859,12 +1403,77 @@
     <w:p>
       <w:pPr>
         <w:pStyle w:val="NoSpacing"/>
-        <w:rPr>
-          <w:rFonts w:ascii="Times New Roman" w:hAnsi="Times New Roman" w:cs="Times New Roman"/>
-          <w:sz w:val="24"/>
-          <w:szCs w:val="24"/>
-        </w:rPr>
-      </w:pPr>
+        <w:ind w:left="360"/>
+        <w:rPr>
+          <w:rFonts w:ascii="Times New Roman" w:hAnsi="Times New Roman" w:cs="Times New Roman"/>
+          <w:sz w:val="24"/>
+          <w:szCs w:val="24"/>
+        </w:rPr>
+      </w:pPr>
+      <w:r>
+        <w:rPr>
+          <w:rFonts w:ascii="Times New Roman" w:hAnsi="Times New Roman" w:cs="Times New Roman"/>
+          <w:sz w:val="24"/>
+          <w:szCs w:val="24"/>
+        </w:rPr>
+        <w:t xml:space="preserve">The algorithms that I used were able to quickly find the paths for the 11 cities; breadth first search took </w:t>
+      </w:r>
+      <w:r>
+        <w:rPr>
+          <w:rFonts w:ascii="Times New Roman" w:hAnsi="Times New Roman" w:cs="Times New Roman"/>
+          <w:sz w:val="24"/>
+          <w:szCs w:val="24"/>
+        </w:rPr>
+        <w:t>0.000648975372314</w:t>
+      </w:r>
+      <w:r>
+        <w:rPr>
+          <w:rFonts w:ascii="Times New Roman" w:hAnsi="Times New Roman" w:cs="Times New Roman"/>
+          <w:sz w:val="24"/>
+          <w:szCs w:val="24"/>
+        </w:rPr>
+        <w:t xml:space="preserve"> seconds and depth first search took </w:t>
+      </w:r>
+      <w:r>
+        <w:rPr>
+          <w:rFonts w:ascii="Times New Roman" w:hAnsi="Times New Roman" w:cs="Times New Roman"/>
+          <w:sz w:val="24"/>
+          <w:szCs w:val="24"/>
+        </w:rPr>
+        <w:t>0.000304937362671</w:t>
+      </w:r>
+      <w:r>
+        <w:rPr>
+          <w:rFonts w:ascii="Times New Roman" w:hAnsi="Times New Roman" w:cs="Times New Roman"/>
+          <w:sz w:val="24"/>
+          <w:szCs w:val="24"/>
+        </w:rPr>
+        <w:t xml:space="preserve"> seconds.</w:t>
+      </w:r>
+      <w:r>
+        <w:rPr>
+          <w:rFonts w:ascii="Times New Roman" w:hAnsi="Times New Roman" w:cs="Times New Roman"/>
+          <w:sz w:val="24"/>
+          <w:szCs w:val="24"/>
+        </w:rPr>
+        <w:t xml:space="preserve"> The breadth first search achieved the fewest transitions, 4, taking the path 1,3,5,8,11 while the depth first search found the shortest distance, </w:t>
+      </w:r>
+      <w:r>
+        <w:rPr>
+          <w:rFonts w:ascii="Times New Roman" w:hAnsi="Times New Roman" w:cs="Times New Roman"/>
+          <w:sz w:val="24"/>
+          <w:szCs w:val="24"/>
+        </w:rPr>
+        <w:t>57.96716475441191</w:t>
+      </w:r>
+      <w:r>
+        <w:rPr>
+          <w:rFonts w:ascii="Times New Roman" w:hAnsi="Times New Roman" w:cs="Times New Roman"/>
+          <w:sz w:val="24"/>
+          <w:szCs w:val="24"/>
+        </w:rPr>
+        <w:t>, in 5 transitions following the path 1,3,5,7,9,11.</w:t>
+      </w:r>
     </w:p>
     <w:p>
       <w:pPr>
@@ -917,11 +1526,31 @@
     <w:p>
       <w:pPr>
         <w:pStyle w:val="NoSpacing"/>
-        <w:rPr>
-          <w:sz w:val="24"/>
-          <w:szCs w:val="24"/>
-        </w:rPr>
-      </w:pPr>
+        <w:ind w:left="360"/>
+        <w:rPr>
+          <w:rFonts w:ascii="Times New Roman" w:hAnsi="Times New Roman" w:cs="Times New Roman"/>
+          <w:sz w:val="24"/>
+          <w:szCs w:val="24"/>
+        </w:rPr>
+      </w:pPr>
+      <w:r>
+        <w:rPr>
+          <w:rFonts w:ascii="Times New Roman" w:hAnsi="Times New Roman" w:cs="Times New Roman"/>
+          <w:sz w:val="24"/>
+          <w:szCs w:val="24"/>
+        </w:rPr>
+        <w:t xml:space="preserve">I did not use </w:t>
+      </w:r>
+      <w:r>
+        <w:rPr>
+          <w:rFonts w:ascii="Times New Roman" w:hAnsi="Times New Roman" w:cs="Times New Roman"/>
+          <w:sz w:val="24"/>
+          <w:szCs w:val="24"/>
+        </w:rPr>
+        <w:t>any additional resources. All of the code was written by me.</w:t>
+      </w:r>
+      <w:bookmarkStart w:id="0" w:name="_GoBack"/>
+      <w:bookmarkEnd w:id="0"/>
     </w:p>
     <w:sectPr>
       <w:pgSz w:w="12240" w:h="15840"/>

</xml_diff>